<commit_message>
re #24: Minor changes to file saving conventions
</commit_message>
<xml_diff>
--- a/SOP_SkinDataCollection/SOP_v2_SpectroscopeSkinDataCollection.docx
+++ b/SOP_SkinDataCollection/SOP_v2_SpectroscopeSkinDataCollection.docx
@@ -224,7 +224,7 @@
           </mc:Choice>
           <mc:Fallback>
             <w:pict>
-              <v:oval w14:anchorId="114BEC7B" id="Oval 17" o:spid="_x0000_s1026" style="position:absolute;margin-left:279.35pt;margin-top:166.85pt;width:3.6pt;height:3.6pt;z-index:251691008;visibility:visible;mso-wrap-style:square;mso-width-percent:0;mso-height-percent:0;mso-wrap-distance-left:9pt;mso-wrap-distance-top:0;mso-wrap-distance-right:9pt;mso-wrap-distance-bottom:0;mso-position-horizontal:absolute;mso-position-horizontal-relative:text;mso-position-vertical:absolute;mso-position-vertical-relative:text;mso-width-percent:0;mso-height-percent:0;mso-width-relative:margin;mso-height-relative:margin;v-text-anchor:middle" o:gfxdata="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" fillcolor="#fff2cc [663]" stroked="f" strokeweight="1pt">
+              <v:oval w14:anchorId="46C25DF8" id="Oval 17" o:spid="_x0000_s1026" style="position:absolute;margin-left:279.35pt;margin-top:166.85pt;width:3.6pt;height:3.6pt;z-index:251691008;visibility:visible;mso-wrap-style:square;mso-width-percent:0;mso-height-percent:0;mso-wrap-distance-left:9pt;mso-wrap-distance-top:0;mso-wrap-distance-right:9pt;mso-wrap-distance-bottom:0;mso-position-horizontal:absolute;mso-position-horizontal-relative:text;mso-position-vertical:absolute;mso-position-vertical-relative:text;mso-width-percent:0;mso-height-percent:0;mso-width-relative:margin;mso-height-relative:margin;v-text-anchor:middle" o:gfxdata="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" fillcolor="#fff2cc [663]" stroked="f" strokeweight="1pt">
                 <v:stroke joinstyle="miter"/>
               </v:oval>
             </w:pict>
@@ -302,7 +302,7 @@
           </mc:Choice>
           <mc:Fallback>
             <w:pict>
-              <v:shapetype w14:anchorId="05212D1E" id="_x0000_t5" coordsize="21600,21600" o:spt="5" adj="10800" path="m@0,l,21600r21600,xe">
+              <v:shapetype w14:anchorId="5E5A3EEA" id="_x0000_t5" coordsize="21600,21600" o:spt="5" adj="10800" path="m@0,l,21600r21600,xe">
                 <v:stroke joinstyle="miter"/>
                 <v:formulas>
                   <v:f eqn="val #0"/>
@@ -2976,7 +2976,7 @@
           </mc:Choice>
           <mc:Fallback>
             <w:pict>
-              <v:oval w14:anchorId="70E32E62" id="Oval 3" o:spid="_x0000_s1026" style="position:absolute;margin-left:219.4pt;margin-top:165.55pt;width:3.55pt;height:3.55pt;z-index:251695104;visibility:visible;mso-wrap-style:square;mso-width-percent:0;mso-height-percent:0;mso-wrap-distance-left:9pt;mso-wrap-distance-top:0;mso-wrap-distance-right:9pt;mso-wrap-distance-bottom:0;mso-position-horizontal:absolute;mso-position-horizontal-relative:text;mso-position-vertical:absolute;mso-position-vertical-relative:text;mso-width-percent:0;mso-height-percent:0;mso-width-relative:margin;mso-height-relative:margin;v-text-anchor:middle" o:gfxdata="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" fillcolor="#fff2cc [663]" stroked="f" strokeweight="1pt">
+              <v:oval w14:anchorId="765070B2" id="Oval 3" o:spid="_x0000_s1026" style="position:absolute;margin-left:219.4pt;margin-top:165.55pt;width:3.55pt;height:3.55pt;z-index:251695104;visibility:visible;mso-wrap-style:square;mso-width-percent:0;mso-height-percent:0;mso-wrap-distance-left:9pt;mso-wrap-distance-top:0;mso-wrap-distance-right:9pt;mso-wrap-distance-bottom:0;mso-position-horizontal:absolute;mso-position-horizontal-relative:text;mso-position-vertical:absolute;mso-position-vertical-relative:text;mso-width-percent:0;mso-height-percent:0;mso-width-relative:margin;mso-height-relative:margin;v-text-anchor:middle" o:gfxdata="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" fillcolor="#fff2cc [663]" stroked="f" strokeweight="1pt">
                 <v:stroke joinstyle="miter"/>
               </v:oval>
             </w:pict>
@@ -3054,7 +3054,7 @@
           </mc:Choice>
           <mc:Fallback>
             <w:pict>
-              <v:shape w14:anchorId="702E218E" id="Isosceles Triangle 2" o:spid="_x0000_s1026" type="#_x0000_t5" style="position:absolute;margin-left:219.5pt;margin-top:156.3pt;width:3.55pt;height:11.1pt;z-index:251694080;visibility:visible;mso-wrap-style:square;mso-wrap-distance-left:9pt;mso-wrap-distance-top:0;mso-wrap-distance-right:9pt;mso-wrap-distance-bottom:0;mso-position-horizontal:absolute;mso-position-horizontal-relative:text;mso-position-vertical:absolute;mso-position-vertical-relative:text;v-text-anchor:middle" o:gfxdata="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" fillcolor="#ffc000 [3207]" stroked="f" strokeweight="1pt">
+              <v:shape w14:anchorId="6C62E1EF" id="Isosceles Triangle 2" o:spid="_x0000_s1026" type="#_x0000_t5" style="position:absolute;margin-left:219.5pt;margin-top:156.3pt;width:3.55pt;height:11.1pt;z-index:251694080;visibility:visible;mso-wrap-style:square;mso-wrap-distance-left:9pt;mso-wrap-distance-top:0;mso-wrap-distance-right:9pt;mso-wrap-distance-bottom:0;mso-position-horizontal:absolute;mso-position-horizontal-relative:text;mso-position-vertical:absolute;mso-position-vertical-relative:text;v-text-anchor:middle" o:gfxdata="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" fillcolor="#ffc000 [3207]" stroked="f" strokeweight="1pt">
                 <v:fill opacity="44461f"/>
               </v:shape>
             </w:pict>
@@ -3133,7 +3133,7 @@
           </mc:Choice>
           <mc:Fallback>
             <w:pict>
-              <v:oval w14:anchorId="6754D6E1" id="Oval 1" o:spid="_x0000_s1026" style="position:absolute;margin-left:206.3pt;margin-top:159.35pt;width:39.4pt;height:18.1pt;z-index:251693056;visibility:visible;mso-wrap-style:square;mso-width-percent:0;mso-height-percent:0;mso-wrap-distance-left:9pt;mso-wrap-distance-top:0;mso-wrap-distance-right:9pt;mso-wrap-distance-bottom:0;mso-position-horizontal:absolute;mso-position-horizontal-relative:text;mso-position-vertical:absolute;mso-position-vertical-relative:text;mso-width-percent:0;mso-height-percent:0;mso-width-relative:margin;mso-height-relative:margin;v-text-anchor:middle" o:gfxdata="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" fillcolor="#f5b68b" strokecolor="#1f3763 [1604]" strokeweight="1pt">
+              <v:oval w14:anchorId="0F7EAAB0" id="Oval 1" o:spid="_x0000_s1026" style="position:absolute;margin-left:206.3pt;margin-top:159.35pt;width:39.4pt;height:18.1pt;z-index:251693056;visibility:visible;mso-wrap-style:square;mso-width-percent:0;mso-height-percent:0;mso-wrap-distance-left:9pt;mso-wrap-distance-top:0;mso-wrap-distance-right:9pt;mso-wrap-distance-bottom:0;mso-position-horizontal:absolute;mso-position-horizontal-relative:text;mso-position-vertical:absolute;mso-position-vertical-relative:text;mso-width-percent:0;mso-height-percent:0;mso-width-relative:margin;mso-height-relative:margin;v-text-anchor:middle" o:gfxdata="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" fillcolor="#f5b68b" strokecolor="#1f3763 [1604]" strokeweight="1pt">
                 <v:stroke joinstyle="miter"/>
               </v:oval>
             </w:pict>
@@ -3563,7 +3563,7 @@
           </mc:Choice>
           <mc:Fallback>
             <w:pict>
-              <v:oval w14:anchorId="2136F4ED" id="Oval 5" o:spid="_x0000_s1026" style="position:absolute;margin-left:279.35pt;margin-top:166.85pt;width:3.6pt;height:3.6pt;z-index:251704320;visibility:visible;mso-wrap-style:square;mso-width-percent:0;mso-height-percent:0;mso-wrap-distance-left:9pt;mso-wrap-distance-top:0;mso-wrap-distance-right:9pt;mso-wrap-distance-bottom:0;mso-position-horizontal:absolute;mso-position-horizontal-relative:text;mso-position-vertical:absolute;mso-position-vertical-relative:text;mso-width-percent:0;mso-height-percent:0;mso-width-relative:margin;mso-height-relative:margin;v-text-anchor:middle" o:gfxdata="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" fillcolor="#fff2cc [663]" stroked="f" strokeweight="1pt">
+              <v:oval w14:anchorId="25BB1AD5" id="Oval 5" o:spid="_x0000_s1026" style="position:absolute;margin-left:279.35pt;margin-top:166.85pt;width:3.6pt;height:3.6pt;z-index:251704320;visibility:visible;mso-wrap-style:square;mso-width-percent:0;mso-height-percent:0;mso-wrap-distance-left:9pt;mso-wrap-distance-top:0;mso-wrap-distance-right:9pt;mso-wrap-distance-bottom:0;mso-position-horizontal:absolute;mso-position-horizontal-relative:text;mso-position-vertical:absolute;mso-position-vertical-relative:text;mso-width-percent:0;mso-height-percent:0;mso-width-relative:margin;mso-height-relative:margin;v-text-anchor:middle" o:gfxdata="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" fillcolor="#fff2cc [663]" stroked="f" strokeweight="1pt">
                 <v:stroke joinstyle="miter"/>
               </v:oval>
             </w:pict>
@@ -3641,7 +3641,7 @@
           </mc:Choice>
           <mc:Fallback>
             <w:pict>
-              <v:shape w14:anchorId="2ECCDF74" id="Isosceles Triangle 8" o:spid="_x0000_s1026" type="#_x0000_t5" style="position:absolute;margin-left:279.25pt;margin-top:157.65pt;width:3.6pt;height:11.1pt;z-index:251703296;visibility:visible;mso-wrap-style:square;mso-wrap-distance-left:9pt;mso-wrap-distance-top:0;mso-wrap-distance-right:9pt;mso-wrap-distance-bottom:0;mso-position-horizontal:absolute;mso-position-horizontal-relative:text;mso-position-vertical:absolute;mso-position-vertical-relative:text;v-text-anchor:middle" o:gfxdata="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" fillcolor="#ffc000 [3207]" stroked="f" strokeweight="1pt">
+              <v:shape w14:anchorId="5C720FB3" id="Isosceles Triangle 8" o:spid="_x0000_s1026" type="#_x0000_t5" style="position:absolute;margin-left:279.25pt;margin-top:157.65pt;width:3.6pt;height:11.1pt;z-index:251703296;visibility:visible;mso-wrap-style:square;mso-wrap-distance-left:9pt;mso-wrap-distance-top:0;mso-wrap-distance-right:9pt;mso-wrap-distance-bottom:0;mso-position-horizontal:absolute;mso-position-horizontal-relative:text;mso-position-vertical:absolute;mso-position-vertical-relative:text;v-text-anchor:middle" o:gfxdata="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" fillcolor="#ffc000 [3207]" stroked="f" strokeweight="1pt">
                 <v:fill opacity="44461f"/>
               </v:shape>
             </w:pict>
@@ -4025,7 +4025,7 @@
           </mc:Choice>
           <mc:Fallback>
             <w:pict>
-              <v:oval w14:anchorId="126A6D1D" id="Oval 12" o:spid="_x0000_s1026" style="position:absolute;margin-left:266.05pt;margin-top:160.65pt;width:39.45pt;height:18.1pt;z-index:251700224;visibility:visible;mso-wrap-style:square;mso-width-percent:0;mso-height-percent:0;mso-wrap-distance-left:9pt;mso-wrap-distance-top:0;mso-wrap-distance-right:9pt;mso-wrap-distance-bottom:0;mso-position-horizontal:absolute;mso-position-horizontal-relative:text;mso-position-vertical:absolute;mso-position-vertical-relative:text;mso-width-percent:0;mso-height-percent:0;mso-width-relative:margin;mso-height-relative:margin;v-text-anchor:middle" o:gfxdata="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" fillcolor="#f5b68b" strokecolor="#1f3763 [1604]" strokeweight="1pt">
+              <v:oval w14:anchorId="5E4474F3" id="Oval 12" o:spid="_x0000_s1026" style="position:absolute;margin-left:266.05pt;margin-top:160.65pt;width:39.45pt;height:18.1pt;z-index:251700224;visibility:visible;mso-wrap-style:square;mso-width-percent:0;mso-height-percent:0;mso-wrap-distance-left:9pt;mso-wrap-distance-top:0;mso-wrap-distance-right:9pt;mso-wrap-distance-bottom:0;mso-position-horizontal:absolute;mso-position-horizontal-relative:text;mso-position-vertical:absolute;mso-position-vertical-relative:text;mso-width-percent:0;mso-height-percent:0;mso-width-relative:margin;mso-height-relative:margin;v-text-anchor:middle" o:gfxdata="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" fillcolor="#f5b68b" strokecolor="#1f3763 [1604]" strokeweight="1pt">
                 <v:stroke joinstyle="miter"/>
               </v:oval>
             </w:pict>
@@ -4222,14 +4222,45 @@
     <w:p>
       <w:pPr>
         <w:pStyle w:val="ListParagraph"/>
-        <w:numPr>
-          <w:ilvl w:val="0"/>
-          <w:numId w:val="6"/>
-        </w:numPr>
-        <w:spacing w:after="0"/>
-      </w:pPr>
-      <w:r>
-        <w:t>Reload module</w:t>
+        <w:ind w:firstLine="0"/>
+        <w:jc w:val="center"/>
+      </w:pPr>
+      <w:r>
+        <w:drawing>
+          <wp:inline distT="0" distB="0" distL="0" distR="0" wp14:anchorId="5EA36282" wp14:editId="3D070864">
+            <wp:extent cx="4086795" cy="257211"/>
+            <wp:effectExtent l="0" t="0" r="0" b="9525"/>
+            <wp:docPr id="151" name="Picture 151"/>
+            <wp:cNvGraphicFramePr>
+              <a:graphicFrameLocks xmlns:a="http://schemas.openxmlformats.org/drawingml/2006/main" noChangeAspect="1"/>
+            </wp:cNvGraphicFramePr>
+            <a:graphic xmlns:a="http://schemas.openxmlformats.org/drawingml/2006/main">
+              <a:graphicData uri="http://schemas.openxmlformats.org/drawingml/2006/picture">
+                <pic:pic xmlns:pic="http://schemas.openxmlformats.org/drawingml/2006/picture">
+                  <pic:nvPicPr>
+                    <pic:cNvPr id="1" name=""/>
+                    <pic:cNvPicPr/>
+                  </pic:nvPicPr>
+                  <pic:blipFill>
+                    <a:blip r:embed="rId11"/>
+                    <a:stretch>
+                      <a:fillRect/>
+                    </a:stretch>
+                  </pic:blipFill>
+                  <pic:spPr>
+                    <a:xfrm>
+                      <a:off x="0" y="0"/>
+                      <a:ext cx="4086795" cy="257211"/>
+                    </a:xfrm>
+                    <a:prstGeom prst="rect">
+                      <a:avLst/>
+                    </a:prstGeom>
+                  </pic:spPr>
+                </pic:pic>
+              </a:graphicData>
+            </a:graphic>
+          </wp:inline>
+        </w:drawing>
       </w:r>
     </w:p>
     <w:p>
@@ -4248,6 +4279,59 @@
     <w:p>
       <w:pPr>
         <w:pStyle w:val="ListParagraph"/>
+        <w:spacing w:after="0"/>
+        <w:ind w:firstLine="0"/>
+        <w:jc w:val="center"/>
+        <w:rPr>
+          <w:b/>
+          <w:bCs/>
+        </w:rPr>
+      </w:pPr>
+      <w:r>
+        <w:rPr>
+          <w:b/>
+          <w:bCs/>
+        </w:rPr>
+        <w:drawing>
+          <wp:inline distT="0" distB="0" distL="0" distR="0" wp14:anchorId="72ED41F8" wp14:editId="1308C7C0">
+            <wp:extent cx="5210902" cy="266737"/>
+            <wp:effectExtent l="0" t="0" r="8890" b="0"/>
+            <wp:docPr id="149" name="Picture 149"/>
+            <wp:cNvGraphicFramePr>
+              <a:graphicFrameLocks xmlns:a="http://schemas.openxmlformats.org/drawingml/2006/main" noChangeAspect="1"/>
+            </wp:cNvGraphicFramePr>
+            <a:graphic xmlns:a="http://schemas.openxmlformats.org/drawingml/2006/main">
+              <a:graphicData uri="http://schemas.openxmlformats.org/drawingml/2006/picture">
+                <pic:pic xmlns:pic="http://schemas.openxmlformats.org/drawingml/2006/picture">
+                  <pic:nvPicPr>
+                    <pic:cNvPr id="1" name=""/>
+                    <pic:cNvPicPr/>
+                  </pic:nvPicPr>
+                  <pic:blipFill>
+                    <a:blip r:embed="rId12"/>
+                    <a:stretch>
+                      <a:fillRect/>
+                    </a:stretch>
+                  </pic:blipFill>
+                  <pic:spPr>
+                    <a:xfrm>
+                      <a:off x="0" y="0"/>
+                      <a:ext cx="5210902" cy="266737"/>
+                    </a:xfrm>
+                    <a:prstGeom prst="rect">
+                      <a:avLst/>
+                    </a:prstGeom>
+                  </pic:spPr>
+                </pic:pic>
+              </a:graphicData>
+            </a:graphic>
+          </wp:inline>
+        </w:drawing>
+      </w:r>
+    </w:p>
+    <w:p>
+      <w:pPr>
+        <w:pStyle w:val="ListParagraph"/>
         <w:numPr>
           <w:ilvl w:val="0"/>
           <w:numId w:val="6"/>
@@ -4255,59 +4339,52 @@
         <w:spacing w:after="0"/>
       </w:pPr>
       <w:r>
-        <w:t xml:space="preserve">Create a folder for each patient and class for the day. </w:t>
+        <w:t>Select the root save location</w:t>
       </w:r>
     </w:p>
     <w:p>
       <w:pPr>
         <w:pStyle w:val="ListParagraph"/>
-        <w:numPr>
-          <w:ilvl w:val="1"/>
-          <w:numId w:val="6"/>
-        </w:numPr>
         <w:spacing w:after="0"/>
-      </w:pPr>
-      <w:r>
-        <w:t>Session date: Example Nov22_2022</w:t>
-      </w:r>
-    </w:p>
-    <w:p>
-      <w:pPr>
-        <w:pStyle w:val="ListParagraph"/>
-        <w:numPr>
-          <w:ilvl w:val="2"/>
-          <w:numId w:val="6"/>
-        </w:numPr>
-        <w:spacing w:after="0"/>
-      </w:pPr>
-      <w:r>
-        <w:t>Patient 1</w:t>
-      </w:r>
-    </w:p>
-    <w:p>
-      <w:pPr>
-        <w:pStyle w:val="ListParagraph"/>
-        <w:numPr>
-          <w:ilvl w:val="3"/>
-          <w:numId w:val="6"/>
-        </w:numPr>
-        <w:spacing w:after="0"/>
-      </w:pPr>
-      <w:r>
-        <w:t>Cancer</w:t>
-      </w:r>
-    </w:p>
-    <w:p>
-      <w:pPr>
-        <w:pStyle w:val="ListParagraph"/>
-        <w:numPr>
-          <w:ilvl w:val="3"/>
-          <w:numId w:val="6"/>
-        </w:numPr>
-        <w:spacing w:after="0"/>
-      </w:pPr>
-      <w:r>
-        <w:t>Healthy</w:t>
+        <w:ind w:firstLine="0"/>
+        <w:jc w:val="center"/>
+      </w:pPr>
+      <w:r>
+        <w:drawing>
+          <wp:inline distT="0" distB="0" distL="0" distR="0" wp14:anchorId="023ABD53" wp14:editId="227DD64C">
+            <wp:extent cx="5258534" cy="323895"/>
+            <wp:effectExtent l="0" t="0" r="0" b="0"/>
+            <wp:docPr id="147" name="Picture 147"/>
+            <wp:cNvGraphicFramePr>
+              <a:graphicFrameLocks xmlns:a="http://schemas.openxmlformats.org/drawingml/2006/main" noChangeAspect="1"/>
+            </wp:cNvGraphicFramePr>
+            <a:graphic xmlns:a="http://schemas.openxmlformats.org/drawingml/2006/main">
+              <a:graphicData uri="http://schemas.openxmlformats.org/drawingml/2006/picture">
+                <pic:pic xmlns:pic="http://schemas.openxmlformats.org/drawingml/2006/picture">
+                  <pic:nvPicPr>
+                    <pic:cNvPr id="1" name=""/>
+                    <pic:cNvPicPr/>
+                  </pic:nvPicPr>
+                  <pic:blipFill>
+                    <a:blip r:embed="rId13"/>
+                    <a:stretch>
+                      <a:fillRect/>
+                    </a:stretch>
+                  </pic:blipFill>
+                  <pic:spPr>
+                    <a:xfrm>
+                      <a:off x="0" y="0"/>
+                      <a:ext cx="5258534" cy="323895"/>
+                    </a:xfrm>
+                    <a:prstGeom prst="rect">
+                      <a:avLst/>
+                    </a:prstGeom>
+                  </pic:spPr>
+                </pic:pic>
+              </a:graphicData>
+            </a:graphic>
+          </wp:inline>
+        </w:drawing>
       </w:r>
     </w:p>
     <w:p>
@@ -4325,13 +4402,115 @@
         </w:rPr>
         <w:t>Procedure</w:t>
       </w:r>
+      <w:r>
+        <w:rPr>
+          <w:sz w:val="32"/>
+          <w:szCs w:val="32"/>
+        </w:rPr>
+        <w:t xml:space="preserve">: For each </w:t>
+      </w:r>
+      <w:r>
+        <w:rPr>
+          <w:sz w:val="32"/>
+          <w:szCs w:val="32"/>
+        </w:rPr>
+        <w:t>patient</w:t>
+      </w:r>
     </w:p>
     <w:p>
       <w:pPr>
         <w:pStyle w:val="ListParagraph"/>
         <w:numPr>
           <w:ilvl w:val="0"/>
-          <w:numId w:val="7"/>
+          <w:numId w:val="6"/>
+        </w:numPr>
+        <w:spacing w:after="0"/>
+      </w:pPr>
+      <w:r>
+        <w:t>Select the Patient Label</w:t>
+      </w:r>
+    </w:p>
+    <w:p>
+      <w:pPr>
+        <w:pStyle w:val="ListParagraph"/>
+        <w:spacing w:after="0"/>
+        <w:ind w:firstLine="0"/>
+        <w:jc w:val="center"/>
+      </w:pPr>
+      <w:r>
+        <w:drawing>
+          <wp:inline distT="0" distB="0" distL="0" distR="0" wp14:anchorId="19BC5242" wp14:editId="68AC8005">
+            <wp:extent cx="5268060" cy="238158"/>
+            <wp:effectExtent l="0" t="0" r="8890" b="9525"/>
+            <wp:docPr id="146" name="Picture 146"/>
+            <wp:cNvGraphicFramePr>
+              <a:graphicFrameLocks xmlns:a="http://schemas.openxmlformats.org/drawingml/2006/main" noChangeAspect="1"/>
+            </wp:cNvGraphicFramePr>
+            <a:graphic xmlns:a="http://schemas.openxmlformats.org/drawingml/2006/main">
+              <a:graphicData uri="http://schemas.openxmlformats.org/drawingml/2006/picture">
+                <pic:pic xmlns:pic="http://schemas.openxmlformats.org/drawingml/2006/picture">
+                  <pic:nvPicPr>
+                    <pic:cNvPr id="1" name=""/>
+                    <pic:cNvPicPr/>
+                  </pic:nvPicPr>
+                  <pic:blipFill>
+                    <a:blip r:embed="rId14"/>
+                    <a:stretch>
+                      <a:fillRect/>
+                    </a:stretch>
+                  </pic:blipFill>
+                  <pic:spPr>
+                    <a:xfrm>
+                      <a:off x="0" y="0"/>
+                      <a:ext cx="5268060" cy="238158"/>
+                    </a:xfrm>
+                    <a:prstGeom prst="rect">
+                      <a:avLst/>
+                    </a:prstGeom>
+                  </pic:spPr>
+                </pic:pic>
+              </a:graphicData>
+            </a:graphic>
+          </wp:inline>
+        </w:drawing>
+      </w:r>
+    </w:p>
+    <w:p>
+      <w:pPr>
+        <w:pStyle w:val="Heading2"/>
+        <w:rPr>
+          <w:sz w:val="32"/>
+          <w:szCs w:val="32"/>
+        </w:rPr>
+      </w:pPr>
+      <w:r>
+        <w:rPr>
+          <w:sz w:val="32"/>
+          <w:szCs w:val="32"/>
+        </w:rPr>
+        <w:t>Procedure</w:t>
+      </w:r>
+      <w:r>
+        <w:rPr>
+          <w:sz w:val="32"/>
+          <w:szCs w:val="32"/>
+        </w:rPr>
+        <w:t xml:space="preserve">: </w:t>
+      </w:r>
+      <w:r>
+        <w:rPr>
+          <w:sz w:val="32"/>
+          <w:szCs w:val="32"/>
+        </w:rPr>
+        <w:t>For each sample</w:t>
+      </w:r>
+    </w:p>
+    <w:p>
+      <w:pPr>
+        <w:pStyle w:val="ListParagraph"/>
+        <w:numPr>
+          <w:ilvl w:val="0"/>
+          <w:numId w:val="6"/>
         </w:numPr>
         <w:spacing w:after="41"/>
       </w:pPr>
@@ -4339,7 +4518,13 @@
         <w:t>Place a clear plastic grid on the stage</w:t>
       </w:r>
       <w:r>
-        <w:t xml:space="preserve"> (or tissue paper)</w:t>
+        <w:t xml:space="preserve"> </w:t>
+      </w:r>
+      <w:r>
+        <w:rPr>
+          <w:highlight w:val="yellow"/>
+        </w:rPr>
+        <w:t>(or tissue paper)</w:t>
       </w:r>
     </w:p>
     <w:p>
@@ -5215,7 +5400,7 @@
           </mc:Choice>
           <mc:Fallback>
             <w:pict>
-              <v:group w14:anchorId="52A7D671" id="Group 15" o:spid="_x0000_s1026" style="position:absolute;margin-left:169.7pt;margin-top:7.3pt;width:158.6pt;height:131.65pt;z-index:251701248;mso-width-relative:margin;mso-height-relative:margin" coordsize="15182,13195" o:gfxdata="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">
+              <v:group w14:anchorId="309495D0" id="Group 15" o:spid="_x0000_s1026" style="position:absolute;margin-left:169.7pt;margin-top:7.3pt;width:158.6pt;height:131.65pt;z-index:251701248;mso-width-relative:margin;mso-height-relative:margin" coordsize="15182,13195" o:gfxdata="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">
                 <v:rect id="Rectangle 20" o:spid="_x0000_s1027" style="position:absolute;width:15182;height:13195;visibility:visible;mso-wrap-style:square;v-text-anchor:middle" o:gfxdata="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" fillcolor="#4472c4 [3204]" strokecolor="#1f3763 [1604]" strokeweight="1pt"/>
                 <v:group id="Group 21" o:spid="_x0000_s1028" style="position:absolute;left:841;top:729;width:13015;height:12395" coordsize="15072,15093" o:gfxdata="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">
                   <v:group id="Group 22" o:spid="_x0000_s1029" style="position:absolute;left:622;top:131;width:7755;height:14962" coordsize="7755,14962" o:gfxdata="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">
@@ -5346,7 +5531,7 @@
         <w:pStyle w:val="ListParagraph"/>
         <w:numPr>
           <w:ilvl w:val="0"/>
-          <w:numId w:val="7"/>
+          <w:numId w:val="6"/>
         </w:numPr>
         <w:spacing w:after="41"/>
       </w:pPr>
@@ -6266,7 +6451,7 @@
           </mc:Choice>
           <mc:Fallback>
             <w:pict>
-              <v:group w14:anchorId="5B9C5BEB" id="Group 108" o:spid="_x0000_s1026" style="position:absolute;margin-left:167.5pt;margin-top:.75pt;width:158.55pt;height:131.6pt;z-index:251702272" coordsize="20135,16713" o:gfxdata="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">
+              <v:group w14:anchorId="4EF5D0A9" id="Group 108" o:spid="_x0000_s1026" style="position:absolute;margin-left:167.5pt;margin-top:.75pt;width:158.55pt;height:131.6pt;z-index:251702272" coordsize="20135,16713" o:gfxdata="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">
                 <v:group id="Group 109" o:spid="_x0000_s1027" style="position:absolute;width:20135;height:16713" coordsize="15182,13195" o:gfxdata="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">
                   <v:rect id="Rectangle 110" o:spid="_x0000_s1028" style="position:absolute;width:15182;height:13195;visibility:visible;mso-wrap-style:square;v-text-anchor:middle" o:gfxdata="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" fillcolor="#4472c4 [3204]" strokecolor="#1f3763 [1604]" strokeweight="1pt"/>
                   <v:group id="Group 111" o:spid="_x0000_s1029" style="position:absolute;left:841;top:729;width:13015;height:12395" coordsize="15072,15093" o:gfxdata="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">
@@ -6389,7 +6574,7 @@
       <w:pPr>
         <w:numPr>
           <w:ilvl w:val="0"/>
-          <w:numId w:val="7"/>
+          <w:numId w:val="6"/>
         </w:numPr>
         <w:spacing w:after="41"/>
       </w:pPr>
@@ -6399,9 +6584,15 @@
     </w:p>
     <w:p>
       <w:pPr>
+        <w:spacing w:after="41"/>
+        <w:ind w:left="720" w:firstLine="0"/>
+      </w:pPr>
+    </w:p>
+    <w:p>
+      <w:pPr>
         <w:numPr>
           <w:ilvl w:val="0"/>
-          <w:numId w:val="7"/>
+          <w:numId w:val="6"/>
         </w:numPr>
         <w:spacing w:after="41"/>
       </w:pPr>
@@ -6500,7 +6691,7 @@
           </mc:Choice>
           <mc:Fallback>
             <w:pict>
-              <v:oval w14:anchorId="4877F5E6" id="Oval 139" o:spid="_x0000_s1026" style="position:absolute;margin-left:219.4pt;margin-top:165.55pt;width:3.55pt;height:3.55pt;z-index:251707392;visibility:visible;mso-wrap-style:square;mso-width-percent:0;mso-height-percent:0;mso-wrap-distance-left:9pt;mso-wrap-distance-top:0;mso-wrap-distance-right:9pt;mso-wrap-distance-bottom:0;mso-position-horizontal:absolute;mso-position-horizontal-relative:text;mso-position-vertical:absolute;mso-position-vertical-relative:text;mso-width-percent:0;mso-height-percent:0;mso-width-relative:margin;mso-height-relative:margin;v-text-anchor:middle" o:gfxdata="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" fillcolor="#fff2cc [663]" stroked="f" strokeweight="1pt">
+              <v:oval w14:anchorId="240E0302" id="Oval 139" o:spid="_x0000_s1026" style="position:absolute;margin-left:219.4pt;margin-top:165.55pt;width:3.55pt;height:3.55pt;z-index:251707392;visibility:visible;mso-wrap-style:square;mso-width-percent:0;mso-height-percent:0;mso-wrap-distance-left:9pt;mso-wrap-distance-top:0;mso-wrap-distance-right:9pt;mso-wrap-distance-bottom:0;mso-position-horizontal:absolute;mso-position-horizontal-relative:text;mso-position-vertical:absolute;mso-position-vertical-relative:text;mso-width-percent:0;mso-height-percent:0;mso-width-relative:margin;mso-height-relative:margin;v-text-anchor:middle" o:gfxdata="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" fillcolor="#fff2cc [663]" stroked="f" strokeweight="1pt">
                 <v:stroke joinstyle="miter"/>
               </v:oval>
             </w:pict>
@@ -6578,7 +6769,7 @@
           </mc:Choice>
           <mc:Fallback>
             <w:pict>
-              <v:shape w14:anchorId="07E7CF0B" id="Isosceles Triangle 140" o:spid="_x0000_s1026" type="#_x0000_t5" style="position:absolute;margin-left:219.5pt;margin-top:156.3pt;width:3.55pt;height:11.1pt;z-index:251706368;visibility:visible;mso-wrap-style:square;mso-wrap-distance-left:9pt;mso-wrap-distance-top:0;mso-wrap-distance-right:9pt;mso-wrap-distance-bottom:0;mso-position-horizontal:absolute;mso-position-horizontal-relative:text;mso-position-vertical:absolute;mso-position-vertical-relative:text;v-text-anchor:middle" o:gfxdata="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" fillcolor="#ffc000 [3207]" stroked="f" strokeweight="1pt">
+              <v:shape w14:anchorId="3113701E" id="Isosceles Triangle 140" o:spid="_x0000_s1026" type="#_x0000_t5" style="position:absolute;margin-left:219.5pt;margin-top:156.3pt;width:3.55pt;height:11.1pt;z-index:251706368;visibility:visible;mso-wrap-style:square;mso-wrap-distance-left:9pt;mso-wrap-distance-top:0;mso-wrap-distance-right:9pt;mso-wrap-distance-bottom:0;mso-position-horizontal:absolute;mso-position-horizontal-relative:text;mso-position-vertical:absolute;mso-position-vertical-relative:text;v-text-anchor:middle" o:gfxdata="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" fillcolor="#ffc000 [3207]" stroked="f" strokeweight="1pt">
                 <v:fill opacity="44461f"/>
               </v:shape>
             </w:pict>
@@ -6657,7 +6848,7 @@
           </mc:Choice>
           <mc:Fallback>
             <w:pict>
-              <v:oval w14:anchorId="56C0C1FF" id="Oval 141" o:spid="_x0000_s1026" style="position:absolute;margin-left:206.3pt;margin-top:159.35pt;width:39.4pt;height:18.1pt;z-index:251705344;visibility:visible;mso-wrap-style:square;mso-width-percent:0;mso-height-percent:0;mso-wrap-distance-left:9pt;mso-wrap-distance-top:0;mso-wrap-distance-right:9pt;mso-wrap-distance-bottom:0;mso-position-horizontal:absolute;mso-position-horizontal-relative:text;mso-position-vertical:absolute;mso-position-vertical-relative:text;mso-width-percent:0;mso-height-percent:0;mso-width-relative:margin;mso-height-relative:margin;v-text-anchor:middle" o:gfxdata="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" fillcolor="#f5b68b" strokecolor="#1f3763 [1604]" strokeweight="1pt">
+              <v:oval w14:anchorId="4CBC3972" id="Oval 141" o:spid="_x0000_s1026" style="position:absolute;margin-left:206.3pt;margin-top:159.35pt;width:39.4pt;height:18.1pt;z-index:251705344;visibility:visible;mso-wrap-style:square;mso-width-percent:0;mso-height-percent:0;mso-wrap-distance-left:9pt;mso-wrap-distance-top:0;mso-wrap-distance-right:9pt;mso-wrap-distance-bottom:0;mso-position-horizontal:absolute;mso-position-horizontal-relative:text;mso-position-vertical:absolute;mso-position-vertical-relative:text;mso-width-percent:0;mso-height-percent:0;mso-width-relative:margin;mso-height-relative:margin;v-text-anchor:middle" o:gfxdata="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" fillcolor="#f5b68b" strokecolor="#1f3763 [1604]" strokeweight="1pt">
                 <v:stroke joinstyle="miter"/>
               </v:oval>
             </w:pict>
@@ -6722,7 +6913,7 @@
       <w:pPr>
         <w:numPr>
           <w:ilvl w:val="0"/>
-          <w:numId w:val="7"/>
+          <w:numId w:val="6"/>
         </w:numPr>
         <w:spacing w:after="41"/>
       </w:pPr>
@@ -6764,7 +6955,7 @@
                     <pic:cNvPicPr/>
                   </pic:nvPicPr>
                   <pic:blipFill>
-                    <a:blip r:embed="rId11"/>
+                    <a:blip r:embed="rId15"/>
                     <a:stretch>
                       <a:fillRect/>
                     </a:stretch>
@@ -6789,12 +6980,12 @@
       <w:pPr>
         <w:numPr>
           <w:ilvl w:val="0"/>
-          <w:numId w:val="7"/>
+          <w:numId w:val="6"/>
         </w:numPr>
         <w:spacing w:after="41"/>
       </w:pPr>
       <w:r>
-        <w:t xml:space="preserve">  For each ROI, the area can be sampled as follows</w:t>
+        <w:t>Collect the data: either,</w:t>
       </w:r>
     </w:p>
     <w:p>
@@ -6811,6 +7002,92 @@
     </w:p>
     <w:p>
       <w:pPr>
+        <w:spacing w:after="41"/>
+        <w:ind w:left="1440" w:firstLine="0"/>
+      </w:pPr>
+      <w:r>
+        <w:drawing>
+          <wp:inline distT="0" distB="0" distL="0" distR="0" wp14:anchorId="3E77CB1E" wp14:editId="14B81CD6">
+            <wp:extent cx="5239481" cy="209579"/>
+            <wp:effectExtent l="0" t="0" r="0" b="0"/>
+            <wp:docPr id="152" name="Picture 152"/>
+            <wp:cNvGraphicFramePr>
+              <a:graphicFrameLocks xmlns:a="http://schemas.openxmlformats.org/drawingml/2006/main" noChangeAspect="1"/>
+            </wp:cNvGraphicFramePr>
+            <a:graphic xmlns:a="http://schemas.openxmlformats.org/drawingml/2006/main">
+              <a:graphicData uri="http://schemas.openxmlformats.org/drawingml/2006/picture">
+                <pic:pic xmlns:pic="http://schemas.openxmlformats.org/drawingml/2006/picture">
+                  <pic:nvPicPr>
+                    <pic:cNvPr id="1" name=""/>
+                    <pic:cNvPicPr/>
+                  </pic:nvPicPr>
+                  <pic:blipFill>
+                    <a:blip r:embed="rId16"/>
+                    <a:stretch>
+                      <a:fillRect/>
+                    </a:stretch>
+                  </pic:blipFill>
+                  <pic:spPr>
+                    <a:xfrm>
+                      <a:off x="0" y="0"/>
+                      <a:ext cx="5239481" cy="209579"/>
+                    </a:xfrm>
+                    <a:prstGeom prst="rect">
+                      <a:avLst/>
+                    </a:prstGeom>
+                  </pic:spPr>
+                </pic:pic>
+              </a:graphicData>
+            </a:graphic>
+          </wp:inline>
+        </w:drawing>
+      </w:r>
+    </w:p>
+    <w:p>
+      <w:pPr>
+        <w:spacing w:after="41"/>
+        <w:ind w:left="1440" w:firstLine="0"/>
+      </w:pPr>
+      <w:r>
+        <w:drawing>
+          <wp:inline distT="0" distB="0" distL="0" distR="0" wp14:anchorId="4B1E4BC0" wp14:editId="644CF43E">
+            <wp:extent cx="5258534" cy="219106"/>
+            <wp:effectExtent l="0" t="0" r="0" b="9525"/>
+            <wp:docPr id="155" name="Picture 155"/>
+            <wp:cNvGraphicFramePr>
+              <a:graphicFrameLocks xmlns:a="http://schemas.openxmlformats.org/drawingml/2006/main" noChangeAspect="1"/>
+            </wp:cNvGraphicFramePr>
+            <a:graphic xmlns:a="http://schemas.openxmlformats.org/drawingml/2006/main">
+              <a:graphicData uri="http://schemas.openxmlformats.org/drawingml/2006/picture">
+                <pic:pic xmlns:pic="http://schemas.openxmlformats.org/drawingml/2006/picture">
+                  <pic:nvPicPr>
+                    <pic:cNvPr id="1" name=""/>
+                    <pic:cNvPicPr/>
+                  </pic:nvPicPr>
+                  <pic:blipFill>
+                    <a:blip r:embed="rId17"/>
+                    <a:stretch>
+                      <a:fillRect/>
+                    </a:stretch>
+                  </pic:blipFill>
+                  <pic:spPr>
+                    <a:xfrm>
+                      <a:off x="0" y="0"/>
+                      <a:ext cx="5258534" cy="219106"/>
+                    </a:xfrm>
+                    <a:prstGeom prst="rect">
+                      <a:avLst/>
+                    </a:prstGeom>
+                  </pic:spPr>
+                </pic:pic>
+              </a:graphicData>
+            </a:graphic>
+          </wp:inline>
+        </w:drawing>
+      </w:r>
+    </w:p>
+    <w:p>
+      <w:pPr>
         <w:numPr>
           <w:ilvl w:val="1"/>
           <w:numId w:val="7"/>
@@ -6818,13 +7095,59 @@
         <w:spacing w:after="41"/>
       </w:pPr>
       <w:r>
-        <w:t xml:space="preserve">If sample is too large, click continuous scan to start a continuous recording. When the doc is done, stop the recordings. </w:t>
+        <w:t>If sample is large, click continuous scan to start a continuous recording. When the doc is done, stop the recordings.</w:t>
       </w:r>
     </w:p>
     <w:p>
       <w:pPr>
         <w:spacing w:after="41"/>
-        <w:ind w:left="360" w:firstLine="0"/>
+        <w:ind w:left="1440" w:firstLine="0"/>
+      </w:pPr>
+      <w:r>
+        <w:drawing>
+          <wp:inline distT="0" distB="0" distL="0" distR="0" wp14:anchorId="78811692" wp14:editId="0B4BE64A">
+            <wp:extent cx="5277587" cy="219106"/>
+            <wp:effectExtent l="0" t="0" r="0" b="9525"/>
+            <wp:docPr id="154" name="Picture 154"/>
+            <wp:cNvGraphicFramePr>
+              <a:graphicFrameLocks xmlns:a="http://schemas.openxmlformats.org/drawingml/2006/main" noChangeAspect="1"/>
+            </wp:cNvGraphicFramePr>
+            <a:graphic xmlns:a="http://schemas.openxmlformats.org/drawingml/2006/main">
+              <a:graphicData uri="http://schemas.openxmlformats.org/drawingml/2006/picture">
+                <pic:pic xmlns:pic="http://schemas.openxmlformats.org/drawingml/2006/picture">
+                  <pic:nvPicPr>
+                    <pic:cNvPr id="1" name=""/>
+                    <pic:cNvPicPr/>
+                  </pic:nvPicPr>
+                  <pic:blipFill>
+                    <a:blip r:embed="rId18"/>
+                    <a:stretch>
+                      <a:fillRect/>
+                    </a:stretch>
+                  </pic:blipFill>
+                  <pic:spPr>
+                    <a:xfrm>
+                      <a:off x="0" y="0"/>
+                      <a:ext cx="5277587" cy="219106"/>
+                    </a:xfrm>
+                    <a:prstGeom prst="rect">
+                      <a:avLst/>
+                    </a:prstGeom>
+                  </pic:spPr>
+                </pic:pic>
+              </a:graphicData>
+            </a:graphic>
+          </wp:inline>
+        </w:drawing>
+      </w:r>
+      <w:r>
+        <w:t xml:space="preserve"> </w:t>
+      </w:r>
+    </w:p>
+    <w:p>
+      <w:pPr>
+        <w:spacing w:after="41"/>
+        <w:ind w:left="720" w:firstLine="0"/>
       </w:pPr>
       <w:r>
         <w:t xml:space="preserve">Note: </w:t>
@@ -6838,6 +7161,7 @@
           <w:numId w:val="2"/>
         </w:numPr>
         <w:spacing w:after="41"/>
+        <w:ind w:left="1080"/>
       </w:pPr>
       <w:r>
         <w:t xml:space="preserve">Point collection takes multiple readings per spatial location, increasing signal to noise ratio. </w:t>
@@ -6851,6 +7175,7 @@
           <w:numId w:val="2"/>
         </w:numPr>
         <w:spacing w:after="41"/>
+        <w:ind w:left="1080"/>
       </w:pPr>
       <w:r>
         <w:t xml:space="preserve">Continuous collection is much quicker and is beneficial for larger samples. </w:t>
@@ -6860,54 +7185,192 @@
       <w:pPr>
         <w:numPr>
           <w:ilvl w:val="0"/>
-          <w:numId w:val="7"/>
+          <w:numId w:val="6"/>
         </w:numPr>
         <w:spacing w:after="41"/>
       </w:pPr>
       <w:r>
-        <w:t xml:space="preserve">Data is </w:t>
-      </w:r>
-      <w:r>
-        <w:t xml:space="preserve">automatically </w:t>
-      </w:r>
-      <w:r>
-        <w:t xml:space="preserve">saved and labeled </w:t>
-      </w:r>
-      <w:r>
-        <w:t xml:space="preserve">with format </w:t>
-      </w:r>
-      <w:proofErr w:type="spellStart"/>
-      <w:r>
-        <w:t>day#_patient#_</w:t>
-      </w:r>
-      <w:r>
-        <w:t>sample#_label</w:t>
-      </w:r>
-      <w:proofErr w:type="spellEnd"/>
+        <w:t xml:space="preserve">Data is saved </w:t>
+      </w:r>
+      <w:r>
+        <w:t xml:space="preserve">into path </w:t>
+      </w:r>
+      <m:oMath>
+        <m:r>
+          <m:rPr>
+            <m:sty m:val="p"/>
+          </m:rPr>
+          <w:rPr>
+            <w:rFonts w:ascii="Cambria Math" w:hAnsi="Cambria Math"/>
+          </w:rPr>
+          <m:t xml:space="preserve">./MmmDD/Patientx/Class </m:t>
+        </m:r>
+      </m:oMath>
       <w:r>
         <w:t xml:space="preserve"> </w:t>
       </w:r>
       <w:r>
-        <w:t>after each recording.</w:t>
-      </w:r>
+        <w:t xml:space="preserve">and labeled </w:t>
+      </w:r>
+      <w:r>
+        <w:t>with format</w:t>
+      </w:r>
+      <w:r>
+        <w:t xml:space="preserve"> </w:t>
+      </w:r>
+      <m:oMath>
+        <m:r>
+          <m:rPr>
+            <m:sty m:val="p"/>
+          </m:rPr>
+          <w:rPr>
+            <w:rFonts w:ascii="Cambria Math" w:hAnsi="Cambria Math"/>
+          </w:rPr>
+          <m:t>MmmDD</m:t>
+        </m:r>
+        <m:r>
+          <m:rPr>
+            <m:sty m:val="p"/>
+          </m:rPr>
+          <w:rPr>
+            <w:rFonts w:ascii="Cambria Math" w:hAnsi="Cambria Math"/>
+          </w:rPr>
+          <m:t>_patient</m:t>
+        </m:r>
+        <m:r>
+          <m:rPr>
+            <m:sty m:val="p"/>
+          </m:rPr>
+          <w:rPr>
+            <w:rFonts w:ascii="Cambria Math" w:hAnsi="Cambria Math"/>
+          </w:rPr>
+          <m:t>X</m:t>
+        </m:r>
+        <m:r>
+          <m:rPr>
+            <m:sty m:val="p"/>
+          </m:rPr>
+          <w:rPr>
+            <w:rFonts w:ascii="Cambria Math" w:hAnsi="Cambria Math"/>
+          </w:rPr>
+          <m:t>_sample#_label</m:t>
+        </m:r>
+        <m:r>
+          <m:rPr>
+            <m:sty m:val="p"/>
+          </m:rPr>
+          <w:rPr>
+            <w:rFonts w:ascii="Cambria Math" w:hAnsi="Cambria Math"/>
+          </w:rPr>
+          <m:t>.csv</m:t>
+        </m:r>
+      </m:oMath>
     </w:p>
     <w:p>
       <w:pPr>
         <w:pStyle w:val="ListParagraph"/>
         <w:numPr>
           <w:ilvl w:val="0"/>
-          <w:numId w:val="7"/>
+          <w:numId w:val="6"/>
         </w:numPr>
         <w:spacing w:after="41"/>
-      </w:pPr>
-      <w:r>
-        <w:t>Repeat steps 4 to 7 for each ROI</w:t>
-      </w:r>
-    </w:p>
-    <w:p>
-      <w:pPr>
+        <w:rPr>
+          <w:b/>
+          <w:bCs/>
+        </w:rPr>
+      </w:pPr>
+      <w:r>
+        <w:rPr>
+          <w:b/>
+          <w:bCs/>
+        </w:rPr>
+        <w:t>Clean up</w:t>
+      </w:r>
+      <w:r>
+        <w:rPr>
+          <w:b/>
+          <w:bCs/>
+        </w:rPr>
+        <w:t xml:space="preserve">: </w:t>
+      </w:r>
+    </w:p>
+    <w:p>
+      <w:pPr>
+        <w:pStyle w:val="ListParagraph"/>
+        <w:numPr>
+          <w:ilvl w:val="1"/>
+          <w:numId w:val="6"/>
+        </w:numPr>
         <w:spacing w:after="41"/>
       </w:pPr>
+      <w:r>
+        <w:t>Wipe down the plastic grid with a sterilizing wipe</w:t>
+      </w:r>
+    </w:p>
+    <w:p>
+      <w:pPr>
+        <w:pStyle w:val="ListParagraph"/>
+        <w:numPr>
+          <w:ilvl w:val="1"/>
+          <w:numId w:val="6"/>
+        </w:numPr>
+        <w:spacing w:after="41"/>
+      </w:pPr>
+      <w:r>
+        <w:t>Or throw out and replace the tissue</w:t>
+      </w:r>
+    </w:p>
+    <w:p>
+      <w:pPr>
+        <w:pStyle w:val="Heading2"/>
+        <w:rPr>
+          <w:sz w:val="32"/>
+          <w:szCs w:val="32"/>
+        </w:rPr>
+      </w:pPr>
+      <w:r>
+        <w:lastRenderedPageBreak/>
+        <w:t>Packing up</w:t>
+      </w:r>
+    </w:p>
+    <w:p>
+      <w:pPr>
+        <w:pStyle w:val="ListParagraph"/>
+        <w:numPr>
+          <w:ilvl w:val="0"/>
+          <w:numId w:val="6"/>
+        </w:numPr>
+        <w:spacing w:after="41"/>
+      </w:pPr>
+      <w:r>
+        <w:t>Ensure all equipment touched by tissue has been cleaned</w:t>
+      </w:r>
+    </w:p>
+    <w:p>
+      <w:pPr>
+        <w:pStyle w:val="ListParagraph"/>
+        <w:numPr>
+          <w:ilvl w:val="0"/>
+          <w:numId w:val="6"/>
+        </w:numPr>
+        <w:spacing w:after="41"/>
+      </w:pPr>
+      <w:r>
+        <w:t>Unplug all equipment</w:t>
+      </w:r>
+    </w:p>
+    <w:p>
+      <w:pPr>
+        <w:pStyle w:val="ListParagraph"/>
+        <w:numPr>
+          <w:ilvl w:val="0"/>
+          <w:numId w:val="6"/>
+        </w:numPr>
+        <w:spacing w:after="41"/>
+      </w:pPr>
+      <w:r>
+        <w:t>Store equipment in labeled boxes for transportation</w:t>
+      </w:r>
     </w:p>
     <w:sectPr>
       <w:pgSz w:w="12240" w:h="15840"/>
@@ -7439,10 +7902,11 @@
   <w:abstractNum w:abstractNumId="3" w15:restartNumberingAfterBreak="0">
     <w:nsid w:val="550D11C7"/>
     <w:multiLevelType w:val="hybridMultilevel"/>
-    <w:tmpl w:val="A1F22EBE"/>
-    <w:lvl w:ilvl="0" w:tplc="823A7CEA">
+    <w:tmpl w:val="CB0C057E"/>
+    <w:lvl w:ilvl="0" w:tplc="888CDA1E">
       <w:start w:val="1"/>
       <w:numFmt w:val="decimal"/>
+      <w:suff w:val="space"/>
       <w:lvlText w:val="%1-"/>
       <w:lvlJc w:val="left"/>
       <w:pPr>
@@ -8471,6 +8935,16 @@
       <w:contextualSpacing/>
     </w:pPr>
   </w:style>
+  <w:style w:type="character" w:styleId="PlaceholderText">
+    <w:name w:val="Placeholder Text"/>
+    <w:basedOn w:val="DefaultParagraphFont"/>
+    <w:uiPriority w:val="99"/>
+    <w:semiHidden/>
+    <w:rsid w:val="008F23A2"/>
+    <w:rPr>
+      <w:color w:val="808080"/>
+    </w:rPr>
+  </w:style>
 </w:styles>
 </file>
 

</xml_diff>